<commit_message>
Upload the hostname to database
</commit_message>
<xml_diff>
--- a/Raspberry Pi setup tutorial.docx
+++ b/Raspberry Pi setup tutorial.docx
@@ -179,22 +179,51 @@
         <w:t xml:space="preserve">You need to </w:t>
       </w:r>
       <w:r>
-        <w:t>enable SSH</w:t>
-      </w:r>
-    </w:p>
-    <w:p>
-      <w:pPr>
-        <w:ind w:left="90"/>
-      </w:pPr>
-      <w:r>
         <w:rPr>
           <w:b/>
           <w:bCs/>
         </w:rPr>
+        <w:t>enable SSH</w:t>
+      </w:r>
+    </w:p>
+    <w:p>
+      <w:pPr>
+        <w:ind w:left="90"/>
+      </w:pPr>
+      <w:r>
+        <w:rPr>
+          <w:b/>
+          <w:bCs/>
+        </w:rPr>
         <w:t>Note:</w:t>
       </w:r>
       <w:r>
         <w:t xml:space="preserve"> We may need to change the hostname to differentiate different Pis</w:t>
+      </w:r>
+    </w:p>
+    <w:p>
+      <w:pPr>
+        <w:ind w:left="90"/>
+      </w:pPr>
+      <w:r>
+        <w:rPr>
+          <w:b/>
+          <w:bCs/>
+        </w:rPr>
+        <w:t>Note:</w:t>
+      </w:r>
+      <w:r>
+        <w:t xml:space="preserve"> Please change the </w:t>
+      </w:r>
+      <w:r>
+        <w:rPr>
+          <w:b/>
+          <w:bCs/>
+        </w:rPr>
+        <w:t>hostname</w:t>
+      </w:r>
+      <w:r>
+        <w:t>: raspberrypi + {number}, (e.g. rasberrypi5)</w:t>
       </w:r>
     </w:p>
     <w:p>
@@ -240,6 +269,10 @@
       <w:pPr>
         <w:pStyle w:val="ListParagraph"/>
         <w:ind w:left="360"/>
+        <w:rPr>
+          <w:color w:val="0563C1" w:themeColor="hyperlink"/>
+          <w:u w:val="single"/>
+        </w:rPr>
       </w:pPr>
       <w:r>
         <w:t xml:space="preserve">Download here: </w:t>
@@ -255,24 +288,6 @@
     </w:p>
     <w:p>
       <w:pPr>
-        <w:pStyle w:val="ListParagraph"/>
-        <w:ind w:left="360"/>
-      </w:pPr>
-      <w:r>
-        <w:t>Extract all the fil</w:t>
-      </w:r>
-      <w:r>
-        <w:t>es into Raspberry Pi in folder “bbct”, then</w:t>
-      </w:r>
-      <w:r>
-        <w:t xml:space="preserve"> go the folder</w:t>
-      </w:r>
-      <w:r>
-        <w:t>:</w:t>
-      </w:r>
-    </w:p>
-    <w:p>
-      <w:pPr>
         <w:shd w:val="clear" w:color="auto" w:fill="1E1E1E"/>
         <w:spacing w:after="0" w:line="285" w:lineRule="atLeast"/>
         <w:ind w:firstLine="720"/>
@@ -290,17 +305,85 @@
           <w:sz w:val="21"/>
           <w:szCs w:val="21"/>
         </w:rPr>
-        <w:t>sudo </w:t>
-      </w:r>
-      <w:r>
+        <w:t>wget "https://github.com/littlesi789/bletransmit/archive/master.zip"</w:t>
+      </w:r>
+    </w:p>
+    <w:p>
+      <w:pPr>
+        <w:pStyle w:val="ListParagraph"/>
+        <w:ind w:left="360"/>
+      </w:pPr>
+      <w:r>
+        <w:t>Extract all the fil</w:t>
+      </w:r>
+      <w:r>
+        <w:t>es into Raspberry Pi in folder “bbct”, then</w:t>
+      </w:r>
+      <w:r>
+        <w:t xml:space="preserve"> go the folder</w:t>
+      </w:r>
+      <w:r>
+        <w:t>:</w:t>
+      </w:r>
+    </w:p>
+    <w:p>
+      <w:pPr>
+        <w:shd w:val="clear" w:color="auto" w:fill="1E1E1E"/>
+        <w:spacing w:after="0" w:line="285" w:lineRule="atLeast"/>
+        <w:ind w:firstLine="720"/>
         <w:rPr>
           <w:rFonts w:ascii="Consolas" w:eastAsia="Times New Roman" w:hAnsi="Consolas" w:cs="Times New Roman"/>
           <w:color w:val="D4D4D4"/>
           <w:sz w:val="21"/>
           <w:szCs w:val="21"/>
         </w:rPr>
+      </w:pPr>
+      <w:r>
+        <w:rPr>
+          <w:rFonts w:ascii="Consolas" w:eastAsia="Times New Roman" w:hAnsi="Consolas" w:cs="Times New Roman"/>
+          <w:color w:val="D4D4D4"/>
+          <w:sz w:val="21"/>
+          <w:szCs w:val="21"/>
+        </w:rPr>
+        <w:t>sudo </w:t>
+      </w:r>
+      <w:r>
+        <w:rPr>
+          <w:rFonts w:ascii="Consolas" w:eastAsia="Times New Roman" w:hAnsi="Consolas" w:cs="Times New Roman"/>
+          <w:color w:val="D4D4D4"/>
+          <w:sz w:val="21"/>
+          <w:szCs w:val="21"/>
+        </w:rPr>
         <w:t>./install.sh</w:t>
       </w:r>
+    </w:p>
+    <w:p>
+      <w:pPr>
+        <w:pStyle w:val="ListParagraph"/>
+        <w:ind w:left="360"/>
+      </w:pPr>
+      <w:r>
+        <w:t xml:space="preserve">(If you can’t run the .sh file, remember to grant execution permission: </w:t>
+      </w:r>
+      <w:r>
+        <w:rPr>
+          <w:rFonts w:ascii="Consolas" w:eastAsia="Times New Roman" w:hAnsi="Consolas" w:cs="Times New Roman"/>
+          <w:color w:val="D4D4D4"/>
+          <w:sz w:val="21"/>
+          <w:szCs w:val="21"/>
+          <w:highlight w:val="black"/>
+        </w:rPr>
+        <w:t>sudo chomod +x ./install.sh</w:t>
+      </w:r>
+      <w:r>
+        <w:t>)</w:t>
+      </w:r>
+    </w:p>
+    <w:p>
+      <w:pPr>
+        <w:pStyle w:val="ListParagraph"/>
+        <w:ind w:left="360"/>
+      </w:pPr>
     </w:p>
     <w:p>
       <w:pPr>
@@ -346,7 +429,7 @@
         <w:t>“</w:t>
       </w:r>
       <w:r>
-        <w:t>cspl-bbct-server</w:t>
+        <w:t>bbct-cpsl.engr.wustl.edu</w:t>
       </w:r>
       <w:r>
         <w:t>”</w:t>
@@ -952,7 +1035,7 @@
   <w:style w:type="paragraph" w:default="1" w:styleId="Normal">
     <w:name w:val="Normal"/>
     <w:qFormat/>
-    <w:rsid w:val="00067440"/>
+    <w:rsid w:val="00153B34"/>
   </w:style>
   <w:style w:type="paragraph" w:styleId="Heading1">
     <w:name w:val="heading 1"/>

</xml_diff>

<commit_message>
Fix the logname of install file
</commit_message>
<xml_diff>
--- a/Raspberry Pi setup tutorial.docx
+++ b/Raspberry Pi setup tutorial.docx
@@ -161,6 +161,9 @@
         <w:t xml:space="preserve"> </w:t>
       </w:r>
       <w:r>
+        <w:rPr>
+          <w:color w:val="FF0000"/>
+        </w:rPr>
         <w:t>cpsl</w:t>
       </w:r>
     </w:p>
@@ -223,31 +226,255 @@
         <w:t>hostname</w:t>
       </w:r>
       <w:r>
-        <w:t>: raspberrypi + {number}, (e.g. rasberrypi5)</w:t>
+        <w:t xml:space="preserve">: </w:t>
+      </w:r>
+      <w:r>
+        <w:t>a</w:t>
+      </w:r>
+      <w:r>
+        <w:t>nchor</w:t>
+      </w:r>
+      <w:r>
+        <w:t xml:space="preserve"> + {number}, (e.g. </w:t>
+      </w:r>
+      <w:r>
+        <w:t>anchor</w:t>
+      </w:r>
+      <w:r>
+        <w:t>5)</w:t>
       </w:r>
     </w:p>
     <w:p>
       <w:pPr>
         <w:ind w:left="90"/>
-      </w:pPr>
-      <w:r>
-        <w:t xml:space="preserve">We will use </w:t>
-      </w:r>
-      <w:r>
-        <w:rPr>
-          <w:b/>
-          <w:bCs/>
-        </w:rPr>
-        <w:t>Python3</w:t>
-      </w:r>
-      <w:r>
-        <w:t xml:space="preserve"> as our </w:t>
-      </w:r>
-      <w:r>
-        <w:t>programming</w:t>
-      </w:r>
-      <w:r>
-        <w:t xml:space="preserve"> language.</w:t>
+        <w:rPr>
+          <w:b/>
+          <w:bCs/>
+          <w:color w:val="FF0000"/>
+        </w:rPr>
+      </w:pPr>
+      <w:r>
+        <w:rPr>
+          <w:b/>
+          <w:bCs/>
+          <w:color w:val="FF0000"/>
+        </w:rPr>
+        <w:t>Copy</w:t>
+      </w:r>
+      <w:r>
+        <w:rPr>
+          <w:b/>
+          <w:bCs/>
+          <w:color w:val="FF0000"/>
+        </w:rPr>
+        <w:t xml:space="preserve"> following </w:t>
+      </w:r>
+      <w:r>
+        <w:rPr>
+          <w:b/>
+          <w:bCs/>
+          <w:color w:val="FF0000"/>
+        </w:rPr>
+        <w:t>zip and run</w:t>
+      </w:r>
+      <w:r>
+        <w:rPr>
+          <w:b/>
+          <w:bCs/>
+          <w:color w:val="FF0000"/>
+        </w:rPr>
+        <w:t xml:space="preserve"> to set up</w:t>
+      </w:r>
+      <w:r>
+        <w:rPr>
+          <w:b/>
+          <w:bCs/>
+          <w:color w:val="FF0000"/>
+        </w:rPr>
+        <w:t xml:space="preserve"> the WiFi</w:t>
+      </w:r>
+      <w:r>
+        <w:rPr>
+          <w:b/>
+          <w:bCs/>
+          <w:color w:val="FF0000"/>
+        </w:rPr>
+        <w:t xml:space="preserve"> (WUSM-secure)</w:t>
+      </w:r>
+      <w:r>
+        <w:rPr>
+          <w:b/>
+          <w:bCs/>
+          <w:color w:val="FF0000"/>
+        </w:rPr>
+        <w:t>:</w:t>
+      </w:r>
+    </w:p>
+    <w:p>
+      <w:pPr>
+        <w:ind w:left="90"/>
+      </w:pPr>
+      <w:hyperlink r:id="rId8" w:history="1">
+        <w:r>
+          <w:rPr>
+            <w:rStyle w:val="Hyperlink"/>
+          </w:rPr>
+          <w:t>https://filesharecpsl.s3.amazonaws.com/wifi.zip</w:t>
+        </w:r>
+      </w:hyperlink>
+    </w:p>
+    <w:p>
+      <w:pPr>
+        <w:shd w:val="clear" w:color="auto" w:fill="1E1E1E"/>
+        <w:spacing w:after="0" w:line="285" w:lineRule="atLeast"/>
+        <w:ind w:firstLine="720"/>
+        <w:rPr>
+          <w:rFonts w:ascii="Consolas" w:eastAsia="Times New Roman" w:hAnsi="Consolas" w:cs="Times New Roman"/>
+          <w:color w:val="D4D4D4"/>
+          <w:sz w:val="21"/>
+          <w:szCs w:val="21"/>
+        </w:rPr>
+      </w:pPr>
+      <w:r>
+        <w:rPr>
+          <w:rFonts w:ascii="Consolas" w:eastAsia="Times New Roman" w:hAnsi="Consolas" w:cs="Times New Roman"/>
+          <w:color w:val="D4D4D4"/>
+          <w:sz w:val="21"/>
+          <w:szCs w:val="21"/>
+        </w:rPr>
+        <w:t>unzip wifi.zip</w:t>
+      </w:r>
+    </w:p>
+    <w:p>
+      <w:pPr>
+        <w:shd w:val="clear" w:color="auto" w:fill="1E1E1E"/>
+        <w:spacing w:after="0" w:line="285" w:lineRule="atLeast"/>
+        <w:ind w:firstLine="720"/>
+        <w:rPr>
+          <w:rFonts w:ascii="Consolas" w:eastAsia="Times New Roman" w:hAnsi="Consolas" w:cs="Times New Roman"/>
+          <w:color w:val="D4D4D4"/>
+          <w:sz w:val="21"/>
+          <w:szCs w:val="21"/>
+        </w:rPr>
+      </w:pPr>
+      <w:r>
+        <w:rPr>
+          <w:rFonts w:ascii="Consolas" w:eastAsia="Times New Roman" w:hAnsi="Consolas" w:cs="Times New Roman"/>
+          <w:color w:val="D4D4D4"/>
+          <w:sz w:val="21"/>
+          <w:szCs w:val="21"/>
+        </w:rPr>
+        <w:t>cd wifi</w:t>
+      </w:r>
+    </w:p>
+    <w:p>
+      <w:pPr>
+        <w:shd w:val="clear" w:color="auto" w:fill="1E1E1E"/>
+        <w:spacing w:after="0" w:line="285" w:lineRule="atLeast"/>
+        <w:ind w:firstLine="720"/>
+        <w:rPr>
+          <w:rFonts w:ascii="Consolas" w:eastAsia="Times New Roman" w:hAnsi="Consolas" w:cs="Times New Roman"/>
+          <w:color w:val="D4D4D4"/>
+          <w:sz w:val="21"/>
+          <w:szCs w:val="21"/>
+        </w:rPr>
+      </w:pPr>
+      <w:r>
+        <w:rPr>
+          <w:rFonts w:ascii="Consolas" w:eastAsia="Times New Roman" w:hAnsi="Consolas" w:cs="Times New Roman"/>
+          <w:color w:val="D4D4D4"/>
+          <w:sz w:val="21"/>
+          <w:szCs w:val="21"/>
+          <w:highlight w:val="black"/>
+        </w:rPr>
+        <w:t>sudo chomod +x ./</w:t>
+      </w:r>
+      <w:r>
+        <w:rPr>
+          <w:rFonts w:ascii="Consolas" w:eastAsia="Times New Roman" w:hAnsi="Consolas" w:cs="Times New Roman"/>
+          <w:color w:val="D4D4D4"/>
+          <w:sz w:val="21"/>
+          <w:szCs w:val="21"/>
+          <w:highlight w:val="black"/>
+        </w:rPr>
+        <w:t>setup_wifi</w:t>
+      </w:r>
+      <w:r>
+        <w:rPr>
+          <w:rFonts w:ascii="Consolas" w:eastAsia="Times New Roman" w:hAnsi="Consolas" w:cs="Times New Roman"/>
+          <w:color w:val="D4D4D4"/>
+          <w:sz w:val="21"/>
+          <w:szCs w:val="21"/>
+          <w:highlight w:val="black"/>
+        </w:rPr>
+        <w:t>.sh</w:t>
+      </w:r>
+    </w:p>
+    <w:p>
+      <w:pPr>
+        <w:shd w:val="clear" w:color="auto" w:fill="1E1E1E"/>
+        <w:spacing w:after="0" w:line="285" w:lineRule="atLeast"/>
+        <w:ind w:firstLine="720"/>
+        <w:rPr>
+          <w:rFonts w:ascii="Consolas" w:eastAsia="Times New Roman" w:hAnsi="Consolas" w:cs="Times New Roman"/>
+          <w:color w:val="D4D4D4"/>
+          <w:sz w:val="21"/>
+          <w:szCs w:val="21"/>
+        </w:rPr>
+      </w:pPr>
+      <w:r>
+        <w:rPr>
+          <w:rFonts w:ascii="Consolas" w:eastAsia="Times New Roman" w:hAnsi="Consolas" w:cs="Times New Roman"/>
+          <w:color w:val="D4D4D4"/>
+          <w:sz w:val="21"/>
+          <w:szCs w:val="21"/>
+        </w:rPr>
+        <w:t>sudo </w:t>
+      </w:r>
+      <w:r>
+        <w:rPr>
+          <w:rFonts w:ascii="Consolas" w:eastAsia="Times New Roman" w:hAnsi="Consolas" w:cs="Times New Roman"/>
+          <w:color w:val="D4D4D4"/>
+          <w:sz w:val="21"/>
+          <w:szCs w:val="21"/>
+        </w:rPr>
+        <w:t>./</w:t>
+      </w:r>
+      <w:r>
+        <w:rPr>
+          <w:rFonts w:ascii="Consolas" w:eastAsia="Times New Roman" w:hAnsi="Consolas" w:cs="Times New Roman"/>
+          <w:color w:val="D4D4D4"/>
+          <w:sz w:val="21"/>
+          <w:szCs w:val="21"/>
+          <w:highlight w:val="black"/>
+        </w:rPr>
+        <w:t>setup</w:t>
+      </w:r>
+      <w:r>
+        <w:rPr>
+          <w:rFonts w:ascii="Consolas" w:eastAsia="Times New Roman" w:hAnsi="Consolas" w:cs="Times New Roman"/>
+          <w:color w:val="D4D4D4"/>
+          <w:sz w:val="21"/>
+          <w:szCs w:val="21"/>
+        </w:rPr>
+        <w:t>_wifi</w:t>
+      </w:r>
+      <w:r>
+        <w:rPr>
+          <w:rFonts w:ascii="Consolas" w:eastAsia="Times New Roman" w:hAnsi="Consolas" w:cs="Times New Roman"/>
+          <w:color w:val="D4D4D4"/>
+          <w:sz w:val="21"/>
+          <w:szCs w:val="21"/>
+        </w:rPr>
+        <w:t>.sh</w:t>
+      </w:r>
+    </w:p>
+    <w:p>
+      <w:pPr>
+        <w:ind w:left="90"/>
+      </w:pPr>
+      <w:r>
+        <w:t>Make sure the WiFi is connected after running the script.</w:t>
       </w:r>
     </w:p>
     <w:p>
@@ -277,7 +504,7 @@
       <w:r>
         <w:t xml:space="preserve">Download here: </w:t>
       </w:r>
-      <w:hyperlink r:id="rId8" w:history="1">
+      <w:hyperlink r:id="rId9" w:history="1">
         <w:r>
           <w:rPr>
             <w:rStyle w:val="Hyperlink"/>
@@ -344,6 +571,29 @@
           <w:color w:val="D4D4D4"/>
           <w:sz w:val="21"/>
           <w:szCs w:val="21"/>
+          <w:highlight w:val="black"/>
+        </w:rPr>
+        <w:t>sudo chomod +x ./install.sh</w:t>
+      </w:r>
+    </w:p>
+    <w:p>
+      <w:pPr>
+        <w:shd w:val="clear" w:color="auto" w:fill="1E1E1E"/>
+        <w:spacing w:after="0" w:line="285" w:lineRule="atLeast"/>
+        <w:ind w:firstLine="720"/>
+        <w:rPr>
+          <w:rFonts w:ascii="Consolas" w:eastAsia="Times New Roman" w:hAnsi="Consolas" w:cs="Times New Roman"/>
+          <w:color w:val="D4D4D4"/>
+          <w:sz w:val="21"/>
+          <w:szCs w:val="21"/>
+        </w:rPr>
+      </w:pPr>
+      <w:r>
+        <w:rPr>
+          <w:rFonts w:ascii="Consolas" w:eastAsia="Times New Roman" w:hAnsi="Consolas" w:cs="Times New Roman"/>
+          <w:color w:val="D4D4D4"/>
+          <w:sz w:val="21"/>
+          <w:szCs w:val="21"/>
         </w:rPr>
         <w:t>sudo </w:t>
       </w:r>
@@ -356,34 +606,6 @@
         </w:rPr>
         <w:t>./install.sh</w:t>
       </w:r>
-    </w:p>
-    <w:p>
-      <w:pPr>
-        <w:pStyle w:val="ListParagraph"/>
-        <w:ind w:left="360"/>
-      </w:pPr>
-      <w:r>
-        <w:t xml:space="preserve">(If you can’t run the .sh file, remember to grant execution permission: </w:t>
-      </w:r>
-      <w:r>
-        <w:rPr>
-          <w:rFonts w:ascii="Consolas" w:eastAsia="Times New Roman" w:hAnsi="Consolas" w:cs="Times New Roman"/>
-          <w:color w:val="D4D4D4"/>
-          <w:sz w:val="21"/>
-          <w:szCs w:val="21"/>
-          <w:highlight w:val="black"/>
-        </w:rPr>
-        <w:t>sudo chomod +x ./install.sh</w:t>
-      </w:r>
-      <w:r>
-        <w:t>)</w:t>
-      </w:r>
-    </w:p>
-    <w:p>
-      <w:pPr>
-        <w:pStyle w:val="ListParagraph"/>
-        <w:ind w:left="360"/>
-      </w:pPr>
     </w:p>
     <w:p>
       <w:pPr>
@@ -1035,7 +1257,7 @@
   <w:style w:type="paragraph" w:default="1" w:styleId="Normal">
     <w:name w:val="Normal"/>
     <w:qFormat/>
-    <w:rsid w:val="00153B34"/>
+    <w:rsid w:val="00D62480"/>
   </w:style>
   <w:style w:type="paragraph" w:styleId="Heading1">
     <w:name w:val="heading 1"/>

</xml_diff>

<commit_message>
Update the daily_upload to every 1 hour
</commit_message>
<xml_diff>
--- a/Raspberry Pi setup tutorial.docx
+++ b/Raspberry Pi setup tutorial.docx
@@ -207,8 +207,67 @@
         <w:rPr>
           <w:b/>
           <w:bCs/>
-        </w:rPr>
-        <w:t>Enable SSH and set hostname:</w:t>
+          <w:color w:val="FF0000"/>
+        </w:rPr>
+        <w:t xml:space="preserve">Enable </w:t>
+      </w:r>
+      <w:r>
+        <w:rPr>
+          <w:b/>
+          <w:bCs/>
+        </w:rPr>
+        <w:t>SSH</w:t>
+      </w:r>
+      <w:r>
+        <w:rPr>
+          <w:b/>
+          <w:bCs/>
+        </w:rPr>
+        <w:t xml:space="preserve">, </w:t>
+      </w:r>
+      <w:r>
+        <w:rPr>
+          <w:b/>
+          <w:bCs/>
+          <w:color w:val="FF0000"/>
+        </w:rPr>
+        <w:t xml:space="preserve">set </w:t>
+      </w:r>
+      <w:r>
+        <w:rPr>
+          <w:b/>
+          <w:bCs/>
+        </w:rPr>
+        <w:t>hostname</w:t>
+      </w:r>
+      <w:r>
+        <w:rPr>
+          <w:b/>
+          <w:bCs/>
+        </w:rPr>
+        <w:t xml:space="preserve">, </w:t>
+      </w:r>
+      <w:r>
+        <w:rPr>
+          <w:b/>
+          <w:bCs/>
+          <w:color w:val="FF0000"/>
+        </w:rPr>
+        <w:t xml:space="preserve">disable </w:t>
+      </w:r>
+      <w:r>
+        <w:rPr>
+          <w:b/>
+          <w:bCs/>
+        </w:rPr>
+        <w:t>Auto-login as “pi”</w:t>
+      </w:r>
+      <w:r>
+        <w:rPr>
+          <w:b/>
+          <w:bCs/>
+        </w:rPr>
+        <w:t>:</w:t>
       </w:r>
     </w:p>
     <w:p>
@@ -229,7 +288,6 @@
         <w:rPr>
           <w:b/>
           <w:bCs/>
-          <w:color w:val="FF0000"/>
         </w:rPr>
         <w:t>enable SSH</w:t>
       </w:r>
@@ -237,7 +295,6 @@
         <w:rPr>
           <w:b/>
           <w:bCs/>
-          <w:color w:val="FF0000"/>
         </w:rPr>
         <w:t xml:space="preserve"> (in </w:t>
       </w:r>
@@ -245,7 +302,6 @@
         <w:rPr>
           <w:b/>
           <w:bCs/>
-          <w:color w:val="FF0000"/>
         </w:rPr>
         <w:t xml:space="preserve">start/Preference/ Pi </w:t>
       </w:r>
@@ -253,7 +309,6 @@
         <w:rPr>
           <w:b/>
           <w:bCs/>
-          <w:color w:val="FF0000"/>
         </w:rPr>
         <w:t>configuration</w:t>
       </w:r>
@@ -261,7 +316,6 @@
         <w:rPr>
           <w:b/>
           <w:bCs/>
-          <w:color w:val="FF0000"/>
         </w:rPr>
         <w:t>/ Interfaces</w:t>
       </w:r>
@@ -269,7 +323,6 @@
         <w:rPr>
           <w:b/>
           <w:bCs/>
-          <w:color w:val="FF0000"/>
         </w:rPr>
         <w:t>)</w:t>
       </w:r>
@@ -321,6 +374,24 @@
       </w:r>
       <w:r>
         <w:t xml:space="preserve"> reboot </w:t>
+      </w:r>
+    </w:p>
+    <w:p>
+      <w:r>
+        <w:rPr>
+          <w:b/>
+          <w:bCs/>
+        </w:rPr>
+        <w:t>Optional:</w:t>
+      </w:r>
+      <w:r>
+        <w:t xml:space="preserve"> you can </w:t>
+      </w:r>
+      <w:r>
+        <w:t>set boot “To CLI”</w:t>
+      </w:r>
+      <w:r>
+        <w:t>. With CLI, the Pi runs fast</w:t>
       </w:r>
     </w:p>
     <w:p>
@@ -697,6 +768,7 @@
         <w:ind w:left="360"/>
       </w:pPr>
       <w:r>
+        <w:lastRenderedPageBreak/>
         <w:t xml:space="preserve">All the requirements will </w:t>
       </w:r>
       <w:r>
@@ -707,6 +779,20 @@
       </w:r>
       <w:r>
         <w:t>all beacons and store into database.</w:t>
+      </w:r>
+    </w:p>
+    <w:p>
+      <w:pPr>
+        <w:pStyle w:val="Heading2"/>
+      </w:pPr>
+      <w:r>
+        <w:t>Optional</w:t>
+      </w:r>
+      <w:r>
+        <w:t xml:space="preserve">: </w:t>
+      </w:r>
+      <w:r>
+        <w:t>you can ssh into your pi to check the program log by:</w:t>
       </w:r>
     </w:p>
     <w:p>
@@ -719,14 +805,21 @@
           <w:b/>
           <w:bCs/>
         </w:rPr>
-        <w:lastRenderedPageBreak/>
-        <w:t>Note:</w:t>
-      </w:r>
-      <w:r>
-        <w:t xml:space="preserve"> </w:t>
-      </w:r>
-      <w:r>
-        <w:t>you can ssh into your pi to check the program log by:</w:t>
+        <w:tab/>
+      </w:r>
+      <w:r>
+        <w:rPr>
+          <w:b/>
+          <w:bCs/>
+        </w:rPr>
+        <w:tab/>
+        <w:t>Your computer needs to connect to WUSM-</w:t>
+      </w:r>
+      <w:r>
+        <w:t xml:space="preserve">secure </w:t>
+      </w:r>
+      <w:r>
+        <w:t>to SSH.</w:t>
       </w:r>
     </w:p>
     <w:p>
@@ -747,65 +840,11 @@
           <w:bCs/>
         </w:rPr>
         <w:tab/>
-        <w:t>Your computer needs to connect to WUSM-</w:t>
-      </w:r>
-      <w:r>
-        <w:t xml:space="preserve">secure with </w:t>
-      </w:r>
-    </w:p>
-    <w:p>
-      <w:pPr>
-        <w:shd w:val="clear" w:color="auto" w:fill="000C18"/>
-        <w:spacing w:after="0" w:line="240" w:lineRule="auto"/>
-        <w:rPr>
-          <w:rFonts w:ascii="Consolas" w:eastAsia="Times New Roman" w:hAnsi="Consolas" w:cs="Times New Roman"/>
-          <w:color w:val="6688CC"/>
-          <w:sz w:val="14"/>
-          <w:szCs w:val="14"/>
-        </w:rPr>
-      </w:pPr>
-      <w:r>
-        <w:rPr>
-          <w:rFonts w:ascii="Consolas" w:eastAsia="Times New Roman" w:hAnsi="Consolas" w:cs="Times New Roman"/>
-          <w:color w:val="225588"/>
-          <w:sz w:val="14"/>
-          <w:szCs w:val="14"/>
-        </w:rPr>
-        <w:t xml:space="preserve">    </w:t>
-      </w:r>
-      <w:r>
-        <w:rPr>
-          <w:rFonts w:ascii="Consolas" w:eastAsia="Times New Roman" w:hAnsi="Consolas" w:cs="Times New Roman"/>
-          <w:color w:val="225588"/>
-          <w:sz w:val="14"/>
-          <w:szCs w:val="14"/>
-        </w:rPr>
-        <w:t>identity</w:t>
-      </w:r>
-      <w:r>
-        <w:rPr>
-          <w:rFonts w:ascii="Consolas" w:eastAsia="Times New Roman" w:hAnsi="Consolas" w:cs="Times New Roman"/>
-          <w:color w:val="6688CC"/>
-          <w:sz w:val="14"/>
-          <w:szCs w:val="14"/>
-        </w:rPr>
-        <w:t>=</w:t>
-      </w:r>
-      <w:r>
-        <w:rPr>
-          <w:rFonts w:ascii="Consolas" w:eastAsia="Times New Roman" w:hAnsi="Consolas" w:cs="Times New Roman"/>
-          <w:color w:val="22AA44"/>
-          <w:sz w:val="14"/>
-          <w:szCs w:val="14"/>
-        </w:rPr>
-        <w:t>"ENGR-SVC-BLE_TRACK@wustl.edu"</w:t>
-      </w:r>
-    </w:p>
-    <w:p>
-      <w:pPr>
-        <w:pStyle w:val="ListParagraph"/>
-        <w:ind w:left="180" w:hanging="180"/>
-      </w:pPr>
+        <w:t>Ask Corey for the WUSM-</w:t>
+      </w:r>
+      <w:r>
+        <w:t>secure credential.</w:t>
+      </w:r>
     </w:p>
     <w:p>
       <w:pPr>
@@ -868,18 +907,6 @@
         </w:rPr>
         <w:t>journalctl -fu ble_scan</w:t>
       </w:r>
-    </w:p>
-    <w:p>
-      <w:pPr>
-        <w:shd w:val="clear" w:color="auto" w:fill="1E1E1E"/>
-        <w:spacing w:after="0" w:line="285" w:lineRule="atLeast"/>
-        <w:rPr>
-          <w:rFonts w:ascii="Consolas" w:eastAsia="Times New Roman" w:hAnsi="Consolas" w:cs="Times New Roman"/>
-          <w:color w:val="D4D4D4"/>
-          <w:sz w:val="21"/>
-          <w:szCs w:val="21"/>
-        </w:rPr>
-      </w:pPr>
     </w:p>
     <w:p>
       <w:pPr>

</xml_diff>